<commit_message>
Mais atualizacao no PD do LLM
</commit_message>
<xml_diff>
--- a/LLM/Projeto_Disciplina.docx
+++ b/LLM/Projeto_Disciplina.docx
@@ -411,18 +411,10 @@
         <w:t>a</w:t>
       </w:r>
       <w:r>
-        <w:t xml:space="preserve"> para processar dados sequenciais, como texto, e entender o contexto e as relações entre todas as partes dessa </w:t>
-      </w:r>
-      <w:proofErr w:type="gramStart"/>
-      <w:r>
-        <w:t>sequência</w:t>
-      </w:r>
-      <w:r>
-        <w:t xml:space="preserve"> .</w:t>
-      </w:r>
-      <w:proofErr w:type="gramEnd"/>
-      <w:r>
-        <w:t xml:space="preserve"> Ele possui um mecanismo de auto atenção que olha </w:t>
+        <w:t xml:space="preserve"> para processar dados sequenciais, como texto, e entender o contexto e as relações entre todas as partes dessa sequência</w:t>
+      </w:r>
+      <w:r>
+        <w:t xml:space="preserve">. Ele possui um mecanismo de auto atenção que olha </w:t>
       </w:r>
       <w:r>
         <w:t xml:space="preserve">para todas as palavras da frase </w:t>
@@ -474,6 +466,9 @@
         <w:jc w:val="both"/>
       </w:pPr>
       <w:r>
+        <w:rPr>
+          <w:noProof/>
+        </w:rPr>
         <w:drawing>
           <wp:inline distT="0" distB="0" distL="0" distR="0" wp14:anchorId="4C571785" wp14:editId="615283D1">
             <wp:extent cx="6301105" cy="1657985"/>
@@ -559,6 +554,9 @@
         <w:jc w:val="both"/>
       </w:pPr>
       <w:r>
+        <w:rPr>
+          <w:noProof/>
+        </w:rPr>
         <w:lastRenderedPageBreak/>
         <w:drawing>
           <wp:inline distT="0" distB="0" distL="0" distR="0" wp14:anchorId="3C14B745" wp14:editId="7C35D76C">
@@ -835,6 +833,9 @@
         <w:jc w:val="both"/>
       </w:pPr>
       <w:r>
+        <w:rPr>
+          <w:noProof/>
+        </w:rPr>
         <w:drawing>
           <wp:inline distT="0" distB="0" distL="0" distR="0" wp14:anchorId="7BDDFBA1" wp14:editId="780E83BA">
             <wp:extent cx="4929505" cy="1564640"/>
@@ -884,6 +885,9 @@
         <w:jc w:val="both"/>
       </w:pPr>
       <w:r>
+        <w:rPr>
+          <w:noProof/>
+        </w:rPr>
         <w:drawing>
           <wp:inline distT="0" distB="0" distL="0" distR="0" wp14:anchorId="7C6E2540" wp14:editId="1FCD5F15">
             <wp:extent cx="4908550" cy="2277433"/>
@@ -926,6 +930,9 @@
         <w:jc w:val="both"/>
       </w:pPr>
       <w:r>
+        <w:rPr>
+          <w:noProof/>
+        </w:rPr>
         <w:lastRenderedPageBreak/>
         <w:drawing>
           <wp:inline distT="0" distB="0" distL="0" distR="0" wp14:anchorId="2D518A98" wp14:editId="4478C06F">
@@ -969,6 +976,9 @@
         <w:jc w:val="both"/>
       </w:pPr>
       <w:r>
+        <w:rPr>
+          <w:noProof/>
+        </w:rPr>
         <w:drawing>
           <wp:inline distT="0" distB="0" distL="0" distR="0" wp14:anchorId="7F1085D5" wp14:editId="683FFF11">
             <wp:extent cx="4902200" cy="2383172"/>
@@ -1011,6 +1021,9 @@
         <w:jc w:val="both"/>
       </w:pPr>
       <w:r>
+        <w:rPr>
+          <w:noProof/>
+        </w:rPr>
         <w:drawing>
           <wp:inline distT="0" distB="0" distL="0" distR="0" wp14:anchorId="481411BA" wp14:editId="1CE3F9C5">
             <wp:extent cx="4883150" cy="1699728"/>
@@ -1053,6 +1066,9 @@
         <w:jc w:val="both"/>
       </w:pPr>
       <w:r>
+        <w:rPr>
+          <w:noProof/>
+        </w:rPr>
         <w:drawing>
           <wp:inline distT="0" distB="0" distL="0" distR="0" wp14:anchorId="0E6467FE" wp14:editId="236A907C">
             <wp:extent cx="4870450" cy="1399340"/>
@@ -1095,6 +1111,9 @@
         <w:jc w:val="both"/>
       </w:pPr>
       <w:r>
+        <w:rPr>
+          <w:noProof/>
+        </w:rPr>
         <w:lastRenderedPageBreak/>
         <w:drawing>
           <wp:inline distT="0" distB="0" distL="0" distR="0" wp14:anchorId="6145E594" wp14:editId="7673A06C">
@@ -1138,6 +1157,9 @@
         <w:jc w:val="both"/>
       </w:pPr>
       <w:r>
+        <w:rPr>
+          <w:noProof/>
+        </w:rPr>
         <w:drawing>
           <wp:inline distT="0" distB="0" distL="0" distR="0" wp14:anchorId="1246AB83" wp14:editId="41509707">
             <wp:extent cx="4870450" cy="1316391"/>
@@ -1180,6 +1202,9 @@
         <w:jc w:val="both"/>
       </w:pPr>
       <w:r>
+        <w:rPr>
+          <w:noProof/>
+        </w:rPr>
         <w:drawing>
           <wp:inline distT="0" distB="0" distL="0" distR="0" wp14:anchorId="0169EBFB" wp14:editId="75D3AC92">
             <wp:extent cx="4895850" cy="1300067"/>
@@ -1222,6 +1247,9 @@
         <w:jc w:val="both"/>
       </w:pPr>
       <w:r>
+        <w:rPr>
+          <w:noProof/>
+        </w:rPr>
         <w:drawing>
           <wp:inline distT="0" distB="0" distL="0" distR="0" wp14:anchorId="59549EAB" wp14:editId="7D0D24D6">
             <wp:extent cx="4908550" cy="1540383"/>
@@ -1264,6 +1292,9 @@
         <w:jc w:val="both"/>
       </w:pPr>
       <w:r>
+        <w:rPr>
+          <w:noProof/>
+        </w:rPr>
         <w:drawing>
           <wp:inline distT="0" distB="0" distL="0" distR="0" wp14:anchorId="573D76C6" wp14:editId="3D478721">
             <wp:extent cx="4915106" cy="2044700"/>
@@ -1306,6 +1337,9 @@
         <w:jc w:val="both"/>
       </w:pPr>
       <w:r>
+        <w:rPr>
+          <w:noProof/>
+        </w:rPr>
         <w:lastRenderedPageBreak/>
         <w:drawing>
           <wp:inline distT="0" distB="0" distL="0" distR="0" wp14:anchorId="3E368BAD" wp14:editId="0E3D137F">
@@ -1404,6 +1438,9 @@
         <w:jc w:val="both"/>
       </w:pPr>
       <w:r>
+        <w:rPr>
+          <w:noProof/>
+        </w:rPr>
         <w:drawing>
           <wp:inline distT="0" distB="0" distL="0" distR="0" wp14:anchorId="0D7923E8" wp14:editId="3AFCC8C0">
             <wp:extent cx="5597745" cy="1708150"/>
@@ -1446,6 +1483,9 @@
         <w:jc w:val="both"/>
       </w:pPr>
       <w:r>
+        <w:rPr>
+          <w:noProof/>
+        </w:rPr>
         <w:drawing>
           <wp:inline distT="0" distB="0" distL="0" distR="0" wp14:anchorId="630A2743" wp14:editId="7380B3CC">
             <wp:extent cx="5597525" cy="1449163"/>
@@ -1488,6 +1528,9 @@
         <w:jc w:val="both"/>
       </w:pPr>
       <w:r>
+        <w:rPr>
+          <w:noProof/>
+        </w:rPr>
         <w:lastRenderedPageBreak/>
         <w:drawing>
           <wp:inline distT="0" distB="0" distL="0" distR="0" wp14:anchorId="01717F9C" wp14:editId="7121E696">
@@ -1531,6 +1574,9 @@
         <w:jc w:val="both"/>
       </w:pPr>
       <w:r>
+        <w:rPr>
+          <w:noProof/>
+        </w:rPr>
         <w:drawing>
           <wp:inline distT="0" distB="0" distL="0" distR="0" wp14:anchorId="6C2BACC1" wp14:editId="4EEB95C7">
             <wp:extent cx="5597525" cy="2012131"/>
@@ -1573,6 +1619,9 @@
         <w:jc w:val="both"/>
       </w:pPr>
       <w:r>
+        <w:rPr>
+          <w:noProof/>
+        </w:rPr>
         <w:drawing>
           <wp:inline distT="0" distB="0" distL="0" distR="0" wp14:anchorId="50D83F86" wp14:editId="59C076B3">
             <wp:extent cx="5594350" cy="1693020"/>
@@ -1615,6 +1664,9 @@
         <w:jc w:val="both"/>
       </w:pPr>
       <w:r>
+        <w:rPr>
+          <w:noProof/>
+        </w:rPr>
         <w:lastRenderedPageBreak/>
         <w:drawing>
           <wp:inline distT="0" distB="0" distL="0" distR="0" wp14:anchorId="76ED07CB" wp14:editId="71B269B7">
@@ -1658,6 +1710,9 @@
         <w:jc w:val="both"/>
       </w:pPr>
       <w:r>
+        <w:rPr>
+          <w:noProof/>
+        </w:rPr>
         <w:drawing>
           <wp:inline distT="0" distB="0" distL="0" distR="0" wp14:anchorId="7C69D697" wp14:editId="332110FD">
             <wp:extent cx="5594350" cy="2013244"/>
@@ -1700,6 +1755,9 @@
         <w:jc w:val="both"/>
       </w:pPr>
       <w:r>
+        <w:rPr>
+          <w:noProof/>
+        </w:rPr>
         <w:drawing>
           <wp:inline distT="0" distB="0" distL="0" distR="0" wp14:anchorId="4D4CC568" wp14:editId="58B332D4">
             <wp:extent cx="5594350" cy="1822124"/>
@@ -1742,6 +1800,9 @@
         <w:jc w:val="both"/>
       </w:pPr>
       <w:r>
+        <w:rPr>
+          <w:noProof/>
+        </w:rPr>
         <w:lastRenderedPageBreak/>
         <w:drawing>
           <wp:inline distT="0" distB="0" distL="0" distR="0" wp14:anchorId="4F8E1FF1" wp14:editId="28331298">
@@ -1785,6 +1846,9 @@
         <w:jc w:val="both"/>
       </w:pPr>
       <w:r>
+        <w:rPr>
+          <w:noProof/>
+        </w:rPr>
         <w:drawing>
           <wp:inline distT="0" distB="0" distL="0" distR="0" wp14:anchorId="7AAABE1C" wp14:editId="1278EA19">
             <wp:extent cx="5619750" cy="2964768"/>
@@ -1846,6 +1910,9 @@
       </w:r>
       <w:proofErr w:type="spellEnd"/>
       <w:r>
+        <w:t>-</w:t>
+      </w:r>
+      <w:r>
         <w:t xml:space="preserve"> treinado e especializa para a necessidade desejada. Ensina como utilizar o modulo Trainer e a biblioteca </w:t>
       </w:r>
       <w:proofErr w:type="spellStart"/>
@@ -1855,6 +1922,386 @@
       <w:proofErr w:type="spellEnd"/>
       <w:r>
         <w:t>.</w:t>
+      </w:r>
+    </w:p>
+    <w:p>
+      <w:pPr>
+        <w:jc w:val="both"/>
+      </w:pPr>
+      <w:r>
+        <w:drawing>
+          <wp:inline distT="0" distB="0" distL="0" distR="0" wp14:anchorId="5AB9C89B" wp14:editId="4E65AA86">
+            <wp:extent cx="5624284" cy="1873250"/>
+            <wp:effectExtent l="0" t="0" r="0" b="0"/>
+            <wp:docPr id="294444235" name="Imagem 1" descr="Interface gráfica do usuário, Texto&#10;&#10;O conteúdo gerado por IA pode estar incorreto."/>
+            <wp:cNvGraphicFramePr>
+              <a:graphicFrameLocks xmlns:a="http://schemas.openxmlformats.org/drawingml/2006/main" noChangeAspect="1"/>
+            </wp:cNvGraphicFramePr>
+            <a:graphic xmlns:a="http://schemas.openxmlformats.org/drawingml/2006/main">
+              <a:graphicData uri="http://schemas.openxmlformats.org/drawingml/2006/picture">
+                <pic:pic xmlns:pic="http://schemas.openxmlformats.org/drawingml/2006/picture">
+                  <pic:nvPicPr>
+                    <pic:cNvPr id="294444235" name="Imagem 1" descr="Interface gráfica do usuário, Texto&#10;&#10;O conteúdo gerado por IA pode estar incorreto."/>
+                    <pic:cNvPicPr/>
+                  </pic:nvPicPr>
+                  <pic:blipFill>
+                    <a:blip r:embed="rId31"/>
+                    <a:stretch>
+                      <a:fillRect/>
+                    </a:stretch>
+                  </pic:blipFill>
+                  <pic:spPr>
+                    <a:xfrm>
+                      <a:off x="0" y="0"/>
+                      <a:ext cx="5654046" cy="1883163"/>
+                    </a:xfrm>
+                    <a:prstGeom prst="rect">
+                      <a:avLst/>
+                    </a:prstGeom>
+                  </pic:spPr>
+                </pic:pic>
+              </a:graphicData>
+            </a:graphic>
+          </wp:inline>
+        </w:drawing>
+      </w:r>
+    </w:p>
+    <w:p>
+      <w:pPr>
+        <w:jc w:val="both"/>
+      </w:pPr>
+      <w:r>
+        <w:lastRenderedPageBreak/>
+        <w:drawing>
+          <wp:inline distT="0" distB="0" distL="0" distR="0" wp14:anchorId="7DE1F3A3" wp14:editId="1661EDF3">
+            <wp:extent cx="5651500" cy="1799732"/>
+            <wp:effectExtent l="0" t="0" r="6350" b="0"/>
+            <wp:docPr id="169394841" name="Imagem 1" descr="Interface gráfica do usuário, Texto, Aplicativo&#10;&#10;O conteúdo gerado por IA pode estar incorreto."/>
+            <wp:cNvGraphicFramePr>
+              <a:graphicFrameLocks xmlns:a="http://schemas.openxmlformats.org/drawingml/2006/main" noChangeAspect="1"/>
+            </wp:cNvGraphicFramePr>
+            <a:graphic xmlns:a="http://schemas.openxmlformats.org/drawingml/2006/main">
+              <a:graphicData uri="http://schemas.openxmlformats.org/drawingml/2006/picture">
+                <pic:pic xmlns:pic="http://schemas.openxmlformats.org/drawingml/2006/picture">
+                  <pic:nvPicPr>
+                    <pic:cNvPr id="169394841" name="Imagem 1" descr="Interface gráfica do usuário, Texto, Aplicativo&#10;&#10;O conteúdo gerado por IA pode estar incorreto."/>
+                    <pic:cNvPicPr/>
+                  </pic:nvPicPr>
+                  <pic:blipFill>
+                    <a:blip r:embed="rId32"/>
+                    <a:stretch>
+                      <a:fillRect/>
+                    </a:stretch>
+                  </pic:blipFill>
+                  <pic:spPr>
+                    <a:xfrm>
+                      <a:off x="0" y="0"/>
+                      <a:ext cx="5662174" cy="1803131"/>
+                    </a:xfrm>
+                    <a:prstGeom prst="rect">
+                      <a:avLst/>
+                    </a:prstGeom>
+                  </pic:spPr>
+                </pic:pic>
+              </a:graphicData>
+            </a:graphic>
+          </wp:inline>
+        </w:drawing>
+      </w:r>
+    </w:p>
+    <w:p>
+      <w:pPr>
+        <w:jc w:val="both"/>
+      </w:pPr>
+      <w:r>
+        <w:drawing>
+          <wp:inline distT="0" distB="0" distL="0" distR="0" wp14:anchorId="48C7402F" wp14:editId="5DFD6F19">
+            <wp:extent cx="5664200" cy="1725004"/>
+            <wp:effectExtent l="0" t="0" r="0" b="8890"/>
+            <wp:docPr id="314611437" name="Imagem 1" descr="Interface gráfica do usuário, Texto, Aplicativo&#10;&#10;O conteúdo gerado por IA pode estar incorreto."/>
+            <wp:cNvGraphicFramePr>
+              <a:graphicFrameLocks xmlns:a="http://schemas.openxmlformats.org/drawingml/2006/main" noChangeAspect="1"/>
+            </wp:cNvGraphicFramePr>
+            <a:graphic xmlns:a="http://schemas.openxmlformats.org/drawingml/2006/main">
+              <a:graphicData uri="http://schemas.openxmlformats.org/drawingml/2006/picture">
+                <pic:pic xmlns:pic="http://schemas.openxmlformats.org/drawingml/2006/picture">
+                  <pic:nvPicPr>
+                    <pic:cNvPr id="314611437" name="Imagem 1" descr="Interface gráfica do usuário, Texto, Aplicativo&#10;&#10;O conteúdo gerado por IA pode estar incorreto."/>
+                    <pic:cNvPicPr/>
+                  </pic:nvPicPr>
+                  <pic:blipFill>
+                    <a:blip r:embed="rId33"/>
+                    <a:stretch>
+                      <a:fillRect/>
+                    </a:stretch>
+                  </pic:blipFill>
+                  <pic:spPr>
+                    <a:xfrm>
+                      <a:off x="0" y="0"/>
+                      <a:ext cx="5682753" cy="1730654"/>
+                    </a:xfrm>
+                    <a:prstGeom prst="rect">
+                      <a:avLst/>
+                    </a:prstGeom>
+                  </pic:spPr>
+                </pic:pic>
+              </a:graphicData>
+            </a:graphic>
+          </wp:inline>
+        </w:drawing>
+      </w:r>
+    </w:p>
+    <w:p>
+      <w:pPr>
+        <w:jc w:val="both"/>
+      </w:pPr>
+      <w:r>
+        <w:drawing>
+          <wp:inline distT="0" distB="0" distL="0" distR="0" wp14:anchorId="4167E6B1" wp14:editId="5C7A9C46">
+            <wp:extent cx="5664200" cy="2223896"/>
+            <wp:effectExtent l="0" t="0" r="0" b="5080"/>
+            <wp:docPr id="913634128" name="Imagem 1" descr="Texto&#10;&#10;O conteúdo gerado por IA pode estar incorreto."/>
+            <wp:cNvGraphicFramePr>
+              <a:graphicFrameLocks xmlns:a="http://schemas.openxmlformats.org/drawingml/2006/main" noChangeAspect="1"/>
+            </wp:cNvGraphicFramePr>
+            <a:graphic xmlns:a="http://schemas.openxmlformats.org/drawingml/2006/main">
+              <a:graphicData uri="http://schemas.openxmlformats.org/drawingml/2006/picture">
+                <pic:pic xmlns:pic="http://schemas.openxmlformats.org/drawingml/2006/picture">
+                  <pic:nvPicPr>
+                    <pic:cNvPr id="913634128" name="Imagem 1" descr="Texto&#10;&#10;O conteúdo gerado por IA pode estar incorreto."/>
+                    <pic:cNvPicPr/>
+                  </pic:nvPicPr>
+                  <pic:blipFill>
+                    <a:blip r:embed="rId34"/>
+                    <a:stretch>
+                      <a:fillRect/>
+                    </a:stretch>
+                  </pic:blipFill>
+                  <pic:spPr>
+                    <a:xfrm>
+                      <a:off x="0" y="0"/>
+                      <a:ext cx="5693298" cy="2235321"/>
+                    </a:xfrm>
+                    <a:prstGeom prst="rect">
+                      <a:avLst/>
+                    </a:prstGeom>
+                  </pic:spPr>
+                </pic:pic>
+              </a:graphicData>
+            </a:graphic>
+          </wp:inline>
+        </w:drawing>
+      </w:r>
+    </w:p>
+    <w:p>
+      <w:pPr>
+        <w:jc w:val="both"/>
+      </w:pPr>
+      <w:r>
+        <w:drawing>
+          <wp:inline distT="0" distB="0" distL="0" distR="0" wp14:anchorId="3A576C26" wp14:editId="71E4C2CF">
+            <wp:extent cx="5670550" cy="1781797"/>
+            <wp:effectExtent l="0" t="0" r="6350" b="9525"/>
+            <wp:docPr id="1681168391" name="Imagem 1" descr="Texto&#10;&#10;O conteúdo gerado por IA pode estar incorreto."/>
+            <wp:cNvGraphicFramePr>
+              <a:graphicFrameLocks xmlns:a="http://schemas.openxmlformats.org/drawingml/2006/main" noChangeAspect="1"/>
+            </wp:cNvGraphicFramePr>
+            <a:graphic xmlns:a="http://schemas.openxmlformats.org/drawingml/2006/main">
+              <a:graphicData uri="http://schemas.openxmlformats.org/drawingml/2006/picture">
+                <pic:pic xmlns:pic="http://schemas.openxmlformats.org/drawingml/2006/picture">
+                  <pic:nvPicPr>
+                    <pic:cNvPr id="1681168391" name="Imagem 1" descr="Texto&#10;&#10;O conteúdo gerado por IA pode estar incorreto."/>
+                    <pic:cNvPicPr/>
+                  </pic:nvPicPr>
+                  <pic:blipFill>
+                    <a:blip r:embed="rId35"/>
+                    <a:stretch>
+                      <a:fillRect/>
+                    </a:stretch>
+                  </pic:blipFill>
+                  <pic:spPr>
+                    <a:xfrm>
+                      <a:off x="0" y="0"/>
+                      <a:ext cx="5686618" cy="1786846"/>
+                    </a:xfrm>
+                    <a:prstGeom prst="rect">
+                      <a:avLst/>
+                    </a:prstGeom>
+                  </pic:spPr>
+                </pic:pic>
+              </a:graphicData>
+            </a:graphic>
+          </wp:inline>
+        </w:drawing>
+      </w:r>
+    </w:p>
+    <w:p>
+      <w:pPr>
+        <w:jc w:val="both"/>
+      </w:pPr>
+      <w:r>
+        <w:lastRenderedPageBreak/>
+        <w:drawing>
+          <wp:inline distT="0" distB="0" distL="0" distR="0" wp14:anchorId="13F9E0B0" wp14:editId="10DBF292">
+            <wp:extent cx="5683250" cy="1931835"/>
+            <wp:effectExtent l="0" t="0" r="0" b="0"/>
+            <wp:docPr id="1194840750" name="Imagem 1" descr="Texto&#10;&#10;O conteúdo gerado por IA pode estar incorreto."/>
+            <wp:cNvGraphicFramePr>
+              <a:graphicFrameLocks xmlns:a="http://schemas.openxmlformats.org/drawingml/2006/main" noChangeAspect="1"/>
+            </wp:cNvGraphicFramePr>
+            <a:graphic xmlns:a="http://schemas.openxmlformats.org/drawingml/2006/main">
+              <a:graphicData uri="http://schemas.openxmlformats.org/drawingml/2006/picture">
+                <pic:pic xmlns:pic="http://schemas.openxmlformats.org/drawingml/2006/picture">
+                  <pic:nvPicPr>
+                    <pic:cNvPr id="1194840750" name="Imagem 1" descr="Texto&#10;&#10;O conteúdo gerado por IA pode estar incorreto."/>
+                    <pic:cNvPicPr/>
+                  </pic:nvPicPr>
+                  <pic:blipFill>
+                    <a:blip r:embed="rId36"/>
+                    <a:stretch>
+                      <a:fillRect/>
+                    </a:stretch>
+                  </pic:blipFill>
+                  <pic:spPr>
+                    <a:xfrm>
+                      <a:off x="0" y="0"/>
+                      <a:ext cx="5693971" cy="1935479"/>
+                    </a:xfrm>
+                    <a:prstGeom prst="rect">
+                      <a:avLst/>
+                    </a:prstGeom>
+                  </pic:spPr>
+                </pic:pic>
+              </a:graphicData>
+            </a:graphic>
+          </wp:inline>
+        </w:drawing>
+      </w:r>
+    </w:p>
+    <w:p>
+      <w:pPr>
+        <w:jc w:val="both"/>
+      </w:pPr>
+      <w:r>
+        <w:drawing>
+          <wp:inline distT="0" distB="0" distL="0" distR="0" wp14:anchorId="7E65736A" wp14:editId="18E7C6E8">
+            <wp:extent cx="5683250" cy="2302968"/>
+            <wp:effectExtent l="0" t="0" r="0" b="2540"/>
+            <wp:docPr id="931776491" name="Imagem 1" descr="Texto&#10;&#10;O conteúdo gerado por IA pode estar incorreto."/>
+            <wp:cNvGraphicFramePr>
+              <a:graphicFrameLocks xmlns:a="http://schemas.openxmlformats.org/drawingml/2006/main" noChangeAspect="1"/>
+            </wp:cNvGraphicFramePr>
+            <a:graphic xmlns:a="http://schemas.openxmlformats.org/drawingml/2006/main">
+              <a:graphicData uri="http://schemas.openxmlformats.org/drawingml/2006/picture">
+                <pic:pic xmlns:pic="http://schemas.openxmlformats.org/drawingml/2006/picture">
+                  <pic:nvPicPr>
+                    <pic:cNvPr id="931776491" name="Imagem 1" descr="Texto&#10;&#10;O conteúdo gerado por IA pode estar incorreto."/>
+                    <pic:cNvPicPr/>
+                  </pic:nvPicPr>
+                  <pic:blipFill>
+                    <a:blip r:embed="rId37"/>
+                    <a:stretch>
+                      <a:fillRect/>
+                    </a:stretch>
+                  </pic:blipFill>
+                  <pic:spPr>
+                    <a:xfrm>
+                      <a:off x="0" y="0"/>
+                      <a:ext cx="5692388" cy="2306671"/>
+                    </a:xfrm>
+                    <a:prstGeom prst="rect">
+                      <a:avLst/>
+                    </a:prstGeom>
+                  </pic:spPr>
+                </pic:pic>
+              </a:graphicData>
+            </a:graphic>
+          </wp:inline>
+        </w:drawing>
+      </w:r>
+    </w:p>
+    <w:p>
+      <w:pPr>
+        <w:jc w:val="both"/>
+      </w:pPr>
+      <w:r>
+        <w:drawing>
+          <wp:inline distT="0" distB="0" distL="0" distR="0" wp14:anchorId="6D547D74" wp14:editId="5000119F">
+            <wp:extent cx="5689600" cy="1819892"/>
+            <wp:effectExtent l="0" t="0" r="6350" b="9525"/>
+            <wp:docPr id="1261209757" name="Imagem 1" descr="Interface gráfica do usuário, Texto&#10;&#10;O conteúdo gerado por IA pode estar incorreto."/>
+            <wp:cNvGraphicFramePr>
+              <a:graphicFrameLocks xmlns:a="http://schemas.openxmlformats.org/drawingml/2006/main" noChangeAspect="1"/>
+            </wp:cNvGraphicFramePr>
+            <a:graphic xmlns:a="http://schemas.openxmlformats.org/drawingml/2006/main">
+              <a:graphicData uri="http://schemas.openxmlformats.org/drawingml/2006/picture">
+                <pic:pic xmlns:pic="http://schemas.openxmlformats.org/drawingml/2006/picture">
+                  <pic:nvPicPr>
+                    <pic:cNvPr id="1261209757" name="Imagem 1" descr="Interface gráfica do usuário, Texto&#10;&#10;O conteúdo gerado por IA pode estar incorreto."/>
+                    <pic:cNvPicPr/>
+                  </pic:nvPicPr>
+                  <pic:blipFill>
+                    <a:blip r:embed="rId38"/>
+                    <a:stretch>
+                      <a:fillRect/>
+                    </a:stretch>
+                  </pic:blipFill>
+                  <pic:spPr>
+                    <a:xfrm>
+                      <a:off x="0" y="0"/>
+                      <a:ext cx="5702194" cy="1823920"/>
+                    </a:xfrm>
+                    <a:prstGeom prst="rect">
+                      <a:avLst/>
+                    </a:prstGeom>
+                  </pic:spPr>
+                </pic:pic>
+              </a:graphicData>
+            </a:graphic>
+          </wp:inline>
+        </w:drawing>
+      </w:r>
+    </w:p>
+    <w:p>
+      <w:pPr>
+        <w:jc w:val="both"/>
+      </w:pPr>
+      <w:r>
+        <w:drawing>
+          <wp:inline distT="0" distB="0" distL="0" distR="0" wp14:anchorId="1506CA47" wp14:editId="1B9EF154">
+            <wp:extent cx="5695950" cy="1794945"/>
+            <wp:effectExtent l="0" t="0" r="0" b="0"/>
+            <wp:docPr id="589459154" name="Imagem 1" descr="Texto&#10;&#10;O conteúdo gerado por IA pode estar incorreto."/>
+            <wp:cNvGraphicFramePr>
+              <a:graphicFrameLocks xmlns:a="http://schemas.openxmlformats.org/drawingml/2006/main" noChangeAspect="1"/>
+            </wp:cNvGraphicFramePr>
+            <a:graphic xmlns:a="http://schemas.openxmlformats.org/drawingml/2006/main">
+              <a:graphicData uri="http://schemas.openxmlformats.org/drawingml/2006/picture">
+                <pic:pic xmlns:pic="http://schemas.openxmlformats.org/drawingml/2006/picture">
+                  <pic:nvPicPr>
+                    <pic:cNvPr id="589459154" name="Imagem 1" descr="Texto&#10;&#10;O conteúdo gerado por IA pode estar incorreto."/>
+                    <pic:cNvPicPr/>
+                  </pic:nvPicPr>
+                  <pic:blipFill>
+                    <a:blip r:embed="rId39"/>
+                    <a:stretch>
+                      <a:fillRect/>
+                    </a:stretch>
+                  </pic:blipFill>
+                  <pic:spPr>
+                    <a:xfrm>
+                      <a:off x="0" y="0"/>
+                      <a:ext cx="5712773" cy="1800246"/>
+                    </a:xfrm>
+                    <a:prstGeom prst="rect">
+                      <a:avLst/>
+                    </a:prstGeom>
+                  </pic:spPr>
+                </pic:pic>
+              </a:graphicData>
+            </a:graphic>
+          </wp:inline>
+        </w:drawing>
       </w:r>
     </w:p>
     <w:p>
@@ -1887,35 +2334,21 @@
         <w:jc w:val="both"/>
       </w:pPr>
       <w:r>
+        <w:lastRenderedPageBreak/>
         <w:t>3)</w:t>
       </w:r>
       <w:r>
         <w:t xml:space="preserve"> </w:t>
       </w:r>
       <w:r>
-        <w:t>Baixe o conjunto de dados de notícias disponível em:</w:t>
-      </w:r>
-      <w:r>
-        <w:t xml:space="preserve"> </w:t>
-      </w:r>
-      <w:hyperlink r:id="rId31" w:history="1">
+        <w:t xml:space="preserve">Baixe o conjunto de dados de notícias disponível em: </w:t>
+      </w:r>
+      <w:hyperlink r:id="rId40" w:history="1">
         <w:r>
           <w:rPr>
             <w:rStyle w:val="Hyperlink"/>
           </w:rPr>
-          <w:t>Folha U</w:t>
-        </w:r>
-        <w:r>
-          <w:rPr>
-            <w:rStyle w:val="Hyperlink"/>
-          </w:rPr>
-          <w:t>O</w:t>
-        </w:r>
-        <w:r>
-          <w:rPr>
-            <w:rStyle w:val="Hyperlink"/>
-          </w:rPr>
-          <w:t xml:space="preserve">L News </w:t>
+          <w:t xml:space="preserve">Folha UOL News </w:t>
         </w:r>
         <w:proofErr w:type="spellStart"/>
         <w:r>
@@ -1940,59 +2373,411 @@
       <w:r>
         <w:t xml:space="preserve">Utilize o modelo </w:t>
       </w:r>
-      <w:hyperlink r:id="rId32" w:history="1">
+      <w:hyperlink r:id="rId41" w:history="1">
         <w:r>
           <w:rPr>
             <w:rStyle w:val="Hyperlink"/>
           </w:rPr>
-          <w:t>https://huggingface</w:t>
-        </w:r>
-        <w:r>
-          <w:rPr>
-            <w:rStyle w:val="Hyperlink"/>
-          </w:rPr>
-          <w:t>.</w:t>
-        </w:r>
-        <w:r>
-          <w:rPr>
-            <w:rStyle w:val="Hyperlink"/>
-          </w:rPr>
-          <w:t>co/monilouise/ner_n</w:t>
-        </w:r>
-        <w:r>
-          <w:rPr>
-            <w:rStyle w:val="Hyperlink"/>
-          </w:rPr>
-          <w:t>e</w:t>
-        </w:r>
-        <w:r>
-          <w:rPr>
-            <w:rStyle w:val="Hyperlink"/>
-          </w:rPr>
-          <w:t>ws_portuguese</w:t>
+          <w:t>https://huggingface.co/monilouise/ner_news_portuguese</w:t>
         </w:r>
       </w:hyperlink>
       <w:r>
-        <w:t xml:space="preserve"> </w:t>
-      </w:r>
-      <w:r>
-        <w:t xml:space="preserve"> para identificar e extrair entidades mencionadas nas notícias.</w:t>
-      </w:r>
-    </w:p>
-    <w:p>
-      <w:pPr>
-        <w:jc w:val="both"/>
-      </w:pPr>
-      <w:r>
-        <w:t>Crie um ranking das organizações que mais apareceram na seção "Mercado" no primeiro trimestre de 2015.</w:t>
-      </w:r>
-    </w:p>
-    <w:p>
-      <w:pPr>
-        <w:jc w:val="both"/>
-      </w:pPr>
-      <w:r>
-        <w:t>Apresente os resultados em um relatório detalhado, incluindo a metodologia utilizada e visualizações para apoiar a análise.</w:t>
+        <w:t xml:space="preserve">  para identificar e extrair entidades mencionadas nas </w:t>
+      </w:r>
+      <w:proofErr w:type="spellStart"/>
+      <w:r>
+        <w:t>notícias.Crie</w:t>
+      </w:r>
+      <w:proofErr w:type="spellEnd"/>
+      <w:r>
+        <w:t xml:space="preserve"> um ranking das organizações que mais apareceram na seção "Mercado" no primeiro trimestre de 2015.Apresente os resultados em um relatório detalhado, incluindo a metodologia utilizada e visualizações para apoiar a análise.</w:t>
+      </w:r>
+    </w:p>
+    <w:p>
+      <w:pPr>
+        <w:jc w:val="both"/>
+      </w:pPr>
+    </w:p>
+    <w:p>
+      <w:pPr>
+        <w:jc w:val="both"/>
+      </w:pPr>
+      <w:r>
+        <w:t xml:space="preserve">Tive algumas dificuldades com os resultados, pois a partir da tokenização, apareceram muitos resultados com caractere ### que pode indicar que a estratégia de agregação do modelo em questão não foi capaz de entender como uma palavra somente. Tentei utilizar outros métodos de </w:t>
+      </w:r>
+      <w:proofErr w:type="spellStart"/>
+      <w:r>
+        <w:t>aggregation_strategy</w:t>
+      </w:r>
+      <w:proofErr w:type="spellEnd"/>
+      <w:r>
+        <w:t xml:space="preserve"> como </w:t>
+      </w:r>
+      <w:proofErr w:type="spellStart"/>
+      <w:r>
+        <w:t>max</w:t>
+      </w:r>
+      <w:proofErr w:type="spellEnd"/>
+      <w:r>
+        <w:t xml:space="preserve">, </w:t>
+      </w:r>
+      <w:proofErr w:type="spellStart"/>
+      <w:r>
+        <w:t>average</w:t>
+      </w:r>
+      <w:proofErr w:type="spellEnd"/>
+      <w:r>
+        <w:t xml:space="preserve"> e </w:t>
+      </w:r>
+      <w:proofErr w:type="spellStart"/>
+      <w:r>
+        <w:t>simple</w:t>
+      </w:r>
+      <w:proofErr w:type="spellEnd"/>
+      <w:r>
+        <w:t>, em todas elas continuei obtendo resultados com ##, como pode ser visto abaixo.</w:t>
+      </w:r>
+    </w:p>
+    <w:p>
+      <w:pPr>
+        <w:jc w:val="both"/>
+      </w:pPr>
+      <w:proofErr w:type="gramStart"/>
+      <w:r>
+        <w:t>Porem</w:t>
+      </w:r>
+      <w:proofErr w:type="gramEnd"/>
+      <w:r>
+        <w:t xml:space="preserve"> nota-se que Brad e ###esco era para ser uma única palavra.</w:t>
+      </w:r>
+    </w:p>
+    <w:p>
+      <w:pPr>
+        <w:jc w:val="both"/>
+      </w:pPr>
+      <w:r>
+        <w:t>Algumas outras fica</w:t>
+      </w:r>
+      <w:r>
+        <w:t>m</w:t>
+      </w:r>
+      <w:r>
+        <w:t xml:space="preserve"> muito difíc</w:t>
+      </w:r>
+      <w:r>
+        <w:t>eis</w:t>
+      </w:r>
+      <w:r>
+        <w:t xml:space="preserve"> de entender como ##er, ##</w:t>
+      </w:r>
+      <w:proofErr w:type="gramStart"/>
+      <w:r>
+        <w:t>u  #</w:t>
+      </w:r>
+      <w:proofErr w:type="gramEnd"/>
+      <w:r>
+        <w:t>#i</w:t>
+      </w:r>
+      <w:r>
+        <w:t>.</w:t>
+      </w:r>
+    </w:p>
+    <w:p>
+      <w:pPr>
+        <w:jc w:val="both"/>
+      </w:pPr>
+      <w:r>
+        <w:t>Das organizações encontradas, podemos observar presença do setor financeiro (Brad sendo Bradesco, Ita##</w:t>
+      </w:r>
+      <w:proofErr w:type="gramStart"/>
+      <w:r>
+        <w:t>u ,</w:t>
+      </w:r>
+      <w:proofErr w:type="gramEnd"/>
+      <w:r>
+        <w:t xml:space="preserve"> BTG Pactual – que também foi dividido em 2 partes, BC, Banco do Brasil – que foi dividido em 2 partes, </w:t>
+      </w:r>
+      <w:proofErr w:type="gramStart"/>
+      <w:r>
+        <w:t>Moody )</w:t>
+      </w:r>
+      <w:proofErr w:type="gramEnd"/>
+      <w:r>
+        <w:t xml:space="preserve">. Também foram observadas organizações do setor de tecnologia e mídia (Folha provavelmente refere-se a Folha de São Paulo, Google, Facebook, Apple, </w:t>
+      </w:r>
+      <w:proofErr w:type="spellStart"/>
+      <w:r>
+        <w:t>Amazon</w:t>
+      </w:r>
+      <w:proofErr w:type="spellEnd"/>
+      <w:r>
+        <w:t xml:space="preserve">, Times). E algumas organizações também do setor industrial e automotivo (Vale, Volks). </w:t>
+      </w:r>
+    </w:p>
+    <w:p>
+      <w:pPr>
+        <w:jc w:val="both"/>
+      </w:pPr>
+      <w:r>
+        <w:t xml:space="preserve">Talvez boa parte do conteúdo dos textos estão voltados para o uso da tecnologia no mundo, ou a </w:t>
+      </w:r>
+      <w:r>
+        <w:t>influência</w:t>
+      </w:r>
+      <w:r>
+        <w:t xml:space="preserve"> das Big </w:t>
+      </w:r>
+      <w:proofErr w:type="spellStart"/>
+      <w:r>
+        <w:t>techs</w:t>
+      </w:r>
+      <w:proofErr w:type="spellEnd"/>
+      <w:r>
+        <w:t>, d</w:t>
+      </w:r>
+      <w:r>
+        <w:t>igitalização do mercado financeiro</w:t>
+      </w:r>
+      <w:r>
+        <w:t xml:space="preserve"> ou também pode estar tratando de temas mais polêmicos como a regulamentação do mundo virtual. </w:t>
+      </w:r>
+    </w:p>
+    <w:p>
+      <w:pPr>
+        <w:jc w:val="both"/>
+      </w:pPr>
+    </w:p>
+    <w:p>
+      <w:pPr>
+        <w:jc w:val="both"/>
+        <w:rPr>
+          <w:u w:val="single"/>
+        </w:rPr>
+      </w:pPr>
+    </w:p>
+    <w:p>
+      <w:pPr>
+        <w:jc w:val="both"/>
+      </w:pPr>
+      <w:r>
+        <w:lastRenderedPageBreak/>
+        <w:drawing>
+          <wp:inline distT="0" distB="0" distL="0" distR="0" wp14:anchorId="16474931" wp14:editId="0373E7B9">
+            <wp:extent cx="3589331" cy="4587638"/>
+            <wp:effectExtent l="0" t="0" r="0" b="3810"/>
+            <wp:docPr id="1729265106" name="Imagem 1" descr="Interface gráfica do usuário, Calendário&#10;&#10;O conteúdo gerado por IA pode estar incorreto."/>
+            <wp:cNvGraphicFramePr>
+              <a:graphicFrameLocks xmlns:a="http://schemas.openxmlformats.org/drawingml/2006/main" noChangeAspect="1"/>
+            </wp:cNvGraphicFramePr>
+            <a:graphic xmlns:a="http://schemas.openxmlformats.org/drawingml/2006/main">
+              <a:graphicData uri="http://schemas.openxmlformats.org/drawingml/2006/picture">
+                <pic:pic xmlns:pic="http://schemas.openxmlformats.org/drawingml/2006/picture">
+                  <pic:nvPicPr>
+                    <pic:cNvPr id="1729265106" name="Imagem 1" descr="Interface gráfica do usuário, Calendário&#10;&#10;O conteúdo gerado por IA pode estar incorreto."/>
+                    <pic:cNvPicPr/>
+                  </pic:nvPicPr>
+                  <pic:blipFill>
+                    <a:blip r:embed="rId42"/>
+                    <a:stretch>
+                      <a:fillRect/>
+                    </a:stretch>
+                  </pic:blipFill>
+                  <pic:spPr>
+                    <a:xfrm>
+                      <a:off x="0" y="0"/>
+                      <a:ext cx="3589331" cy="4587638"/>
+                    </a:xfrm>
+                    <a:prstGeom prst="rect">
+                      <a:avLst/>
+                    </a:prstGeom>
+                  </pic:spPr>
+                </pic:pic>
+              </a:graphicData>
+            </a:graphic>
+          </wp:inline>
+        </w:drawing>
+      </w:r>
+    </w:p>
+    <w:p>
+      <w:pPr>
+        <w:jc w:val="both"/>
+      </w:pPr>
+      <w:r>
+        <w:drawing>
+          <wp:inline distT="0" distB="0" distL="0" distR="0" wp14:anchorId="3F9816E3" wp14:editId="3934AE58">
+            <wp:extent cx="4669382" cy="3911600"/>
+            <wp:effectExtent l="0" t="0" r="0" b="0"/>
+            <wp:docPr id="1567604269" name="Imagem 1" descr="Gráfico, Gráfico de barras, Histograma&#10;&#10;O conteúdo gerado por IA pode estar incorreto."/>
+            <wp:cNvGraphicFramePr>
+              <a:graphicFrameLocks xmlns:a="http://schemas.openxmlformats.org/drawingml/2006/main" noChangeAspect="1"/>
+            </wp:cNvGraphicFramePr>
+            <a:graphic xmlns:a="http://schemas.openxmlformats.org/drawingml/2006/main">
+              <a:graphicData uri="http://schemas.openxmlformats.org/drawingml/2006/picture">
+                <pic:pic xmlns:pic="http://schemas.openxmlformats.org/drawingml/2006/picture">
+                  <pic:nvPicPr>
+                    <pic:cNvPr id="1567604269" name="Imagem 1" descr="Gráfico, Gráfico de barras, Histograma&#10;&#10;O conteúdo gerado por IA pode estar incorreto."/>
+                    <pic:cNvPicPr/>
+                  </pic:nvPicPr>
+                  <pic:blipFill>
+                    <a:blip r:embed="rId43"/>
+                    <a:stretch>
+                      <a:fillRect/>
+                    </a:stretch>
+                  </pic:blipFill>
+                  <pic:spPr>
+                    <a:xfrm>
+                      <a:off x="0" y="0"/>
+                      <a:ext cx="4672404" cy="3914132"/>
+                    </a:xfrm>
+                    <a:prstGeom prst="rect">
+                      <a:avLst/>
+                    </a:prstGeom>
+                  </pic:spPr>
+                </pic:pic>
+              </a:graphicData>
+            </a:graphic>
+          </wp:inline>
+        </w:drawing>
+      </w:r>
+    </w:p>
+    <w:p>
+      <w:pPr>
+        <w:jc w:val="both"/>
+      </w:pPr>
+    </w:p>
+    <w:p>
+      <w:pPr>
+        <w:jc w:val="both"/>
+      </w:pPr>
+      <w:r>
+        <w:t>Realizando um filtro para remover esses itens que não são facilmente compreensíveis:</w:t>
+      </w:r>
+    </w:p>
+    <w:p>
+      <w:pPr>
+        <w:jc w:val="both"/>
+      </w:pPr>
+      <w:r>
+        <w:drawing>
+          <wp:inline distT="0" distB="0" distL="0" distR="0" wp14:anchorId="5E6B80B9" wp14:editId="0017F2EE">
+            <wp:extent cx="4633362" cy="4054191"/>
+            <wp:effectExtent l="0" t="0" r="0" b="3810"/>
+            <wp:docPr id="837971739" name="Imagem 1" descr="Gráfico, Histograma&#10;&#10;O conteúdo gerado por IA pode estar incorreto."/>
+            <wp:cNvGraphicFramePr>
+              <a:graphicFrameLocks xmlns:a="http://schemas.openxmlformats.org/drawingml/2006/main" noChangeAspect="1"/>
+            </wp:cNvGraphicFramePr>
+            <a:graphic xmlns:a="http://schemas.openxmlformats.org/drawingml/2006/main">
+              <a:graphicData uri="http://schemas.openxmlformats.org/drawingml/2006/picture">
+                <pic:pic xmlns:pic="http://schemas.openxmlformats.org/drawingml/2006/picture">
+                  <pic:nvPicPr>
+                    <pic:cNvPr id="837971739" name="Imagem 1" descr="Gráfico, Histograma&#10;&#10;O conteúdo gerado por IA pode estar incorreto."/>
+                    <pic:cNvPicPr/>
+                  </pic:nvPicPr>
+                  <pic:blipFill>
+                    <a:blip r:embed="rId44"/>
+                    <a:stretch>
+                      <a:fillRect/>
+                    </a:stretch>
+                  </pic:blipFill>
+                  <pic:spPr>
+                    <a:xfrm>
+                      <a:off x="0" y="0"/>
+                      <a:ext cx="4633362" cy="4054191"/>
+                    </a:xfrm>
+                    <a:prstGeom prst="rect">
+                      <a:avLst/>
+                    </a:prstGeom>
+                  </pic:spPr>
+                </pic:pic>
+              </a:graphicData>
+            </a:graphic>
+          </wp:inline>
+        </w:drawing>
+      </w:r>
+    </w:p>
+    <w:p>
+      <w:pPr>
+        <w:jc w:val="both"/>
+      </w:pPr>
+      <w:r>
+        <w:drawing>
+          <wp:inline distT="0" distB="0" distL="0" distR="0" wp14:anchorId="652E90F0" wp14:editId="6A17277C">
+            <wp:extent cx="5779538" cy="2914650"/>
+            <wp:effectExtent l="0" t="0" r="0" b="0"/>
+            <wp:docPr id="279294573" name="Imagem 1" descr="Texto&#10;&#10;O conteúdo gerado por IA pode estar incorreto."/>
+            <wp:cNvGraphicFramePr>
+              <a:graphicFrameLocks xmlns:a="http://schemas.openxmlformats.org/drawingml/2006/main" noChangeAspect="1"/>
+            </wp:cNvGraphicFramePr>
+            <a:graphic xmlns:a="http://schemas.openxmlformats.org/drawingml/2006/main">
+              <a:graphicData uri="http://schemas.openxmlformats.org/drawingml/2006/picture">
+                <pic:pic xmlns:pic="http://schemas.openxmlformats.org/drawingml/2006/picture">
+                  <pic:nvPicPr>
+                    <pic:cNvPr id="279294573" name="Imagem 1" descr="Texto&#10;&#10;O conteúdo gerado por IA pode estar incorreto."/>
+                    <pic:cNvPicPr/>
+                  </pic:nvPicPr>
+                  <pic:blipFill>
+                    <a:blip r:embed="rId45"/>
+                    <a:stretch>
+                      <a:fillRect/>
+                    </a:stretch>
+                  </pic:blipFill>
+                  <pic:spPr>
+                    <a:xfrm>
+                      <a:off x="0" y="0"/>
+                      <a:ext cx="5782484" cy="2916136"/>
+                    </a:xfrm>
+                    <a:prstGeom prst="rect">
+                      <a:avLst/>
+                    </a:prstGeom>
+                  </pic:spPr>
+                </pic:pic>
+              </a:graphicData>
+            </a:graphic>
+          </wp:inline>
+        </w:drawing>
+      </w:r>
+    </w:p>
+    <w:p>
+      <w:pPr>
+        <w:jc w:val="both"/>
+      </w:pPr>
+      <w:r>
+        <w:lastRenderedPageBreak/>
+        <w:drawing>
+          <wp:inline distT="0" distB="0" distL="0" distR="0" wp14:anchorId="0050FDEB" wp14:editId="66F00F26">
+            <wp:extent cx="2179509" cy="3909399"/>
+            <wp:effectExtent l="0" t="0" r="0" b="0"/>
+            <wp:docPr id="367413811" name="Imagem 1" descr="Texto&#10;&#10;O conteúdo gerado por IA pode estar incorreto."/>
+            <wp:cNvGraphicFramePr>
+              <a:graphicFrameLocks xmlns:a="http://schemas.openxmlformats.org/drawingml/2006/main" noChangeAspect="1"/>
+            </wp:cNvGraphicFramePr>
+            <a:graphic xmlns:a="http://schemas.openxmlformats.org/drawingml/2006/main">
+              <a:graphicData uri="http://schemas.openxmlformats.org/drawingml/2006/picture">
+                <pic:pic xmlns:pic="http://schemas.openxmlformats.org/drawingml/2006/picture">
+                  <pic:nvPicPr>
+                    <pic:cNvPr id="367413811" name="Imagem 1" descr="Texto&#10;&#10;O conteúdo gerado por IA pode estar incorreto."/>
+                    <pic:cNvPicPr/>
+                  </pic:nvPicPr>
+                  <pic:blipFill>
+                    <a:blip r:embed="rId46"/>
+                    <a:stretch>
+                      <a:fillRect/>
+                    </a:stretch>
+                  </pic:blipFill>
+                  <pic:spPr>
+                    <a:xfrm>
+                      <a:off x="0" y="0"/>
+                      <a:ext cx="2179509" cy="3909399"/>
+                    </a:xfrm>
+                    <a:prstGeom prst="rect">
+                      <a:avLst/>
+                    </a:prstGeom>
+                  </pic:spPr>
+                </pic:pic>
+              </a:graphicData>
+            </a:graphic>
+          </wp:inline>
+        </w:drawing>
       </w:r>
     </w:p>
     <w:p>
@@ -2017,7 +2802,6 @@
           <w:sz w:val="28"/>
           <w:szCs w:val="28"/>
         </w:rPr>
-        <w:lastRenderedPageBreak/>
         <w:t>Engenharia de Prompts</w:t>
       </w:r>
     </w:p>
@@ -2044,16 +2828,7 @@
         <w:t>Analise os seguintes prompts e identifique por que eles poderiam gerar respostas insatisfatórias ou irrelevantes</w:t>
       </w:r>
       <w:r>
-        <w:t xml:space="preserve">. </w:t>
-      </w:r>
-      <w:r>
-        <w:t>Reformule cada prompt utilizando técnicas de engenharia de prompts para torná-los mais específicos e direcionados.</w:t>
-      </w:r>
-      <w:r>
-        <w:t xml:space="preserve"> </w:t>
-      </w:r>
-      <w:r>
-        <w:t>Explique as melhorias feitas em cada caso e os motivos por trás das reformulações</w:t>
+        <w:t>. Reformule cada prompt utilizando técnicas de engenharia de prompts para torná-los mais específicos e direcionados. Explique as melhorias feitas em cada caso e os motivos por trás das reformulações</w:t>
       </w:r>
       <w:r>
         <w:t>:</w:t>
@@ -2081,19 +2856,7 @@
         <w:jc w:val="both"/>
       </w:pPr>
       <w:r>
-        <w:t xml:space="preserve">Esse prompt </w:t>
-      </w:r>
-      <w:r>
-        <w:t>é</w:t>
-      </w:r>
-      <w:r>
-        <w:t xml:space="preserve"> extremamente gen</w:t>
-      </w:r>
-      <w:r>
-        <w:t>é</w:t>
-      </w:r>
-      <w:r>
-        <w:t>rico. Não se sabe exatamente o que o usuário deseja, que tipo de informação.</w:t>
+        <w:t>Esse prompt é extremamente genérico. Não se sabe exatamente o que o usuário deseja, que tipo de informação.</w:t>
       </w:r>
       <w:r>
         <w:t xml:space="preserve"> </w:t>
@@ -2118,19 +2881,13 @@
       </w:r>
       <w:proofErr w:type="gramEnd"/>
       <w:r>
+        <w:t xml:space="preserve"> "Eu quero que você escreva sobre cachorros.</w:t>
+      </w:r>
+      <w:r>
         <w:t xml:space="preserve"> </w:t>
       </w:r>
       <w:r>
-        <w:t>"Eu quero que você escreva sobre cachorros.</w:t>
-      </w:r>
-      <w:r>
-        <w:t xml:space="preserve"> </w:t>
-      </w:r>
-      <w:r>
-        <w:t>Tentando responder</w:t>
-      </w:r>
-      <w:r>
-        <w:t xml:space="preserve"> algumas perguntas:</w:t>
+        <w:t>Tentando responder algumas perguntas:</w:t>
       </w:r>
     </w:p>
     <w:p>
@@ -2220,31 +2977,16 @@
         <w:jc w:val="both"/>
       </w:pPr>
       <w:r>
-        <w:t xml:space="preserve">Assim como o anterior, </w:t>
-      </w:r>
-      <w:r>
-        <w:t>é</w:t>
-      </w:r>
-      <w:r>
-        <w:t xml:space="preserve"> genérico. F</w:t>
+        <w:t>Assim como o anterior, é genérico. F</w:t>
       </w:r>
       <w:r>
         <w:t>í</w:t>
       </w:r>
       <w:r>
-        <w:t xml:space="preserve">sica </w:t>
-      </w:r>
-      <w:r>
-        <w:t>é</w:t>
-      </w:r>
-      <w:r>
-        <w:t xml:space="preserve"> um conceito muito amplo que pode abordar uma infinidade de coisas. </w:t>
-      </w:r>
-      <w:r>
-        <w:t>Utilizando um método de engenharia de prompt “</w:t>
-      </w:r>
-      <w:r>
-        <w:t>Zero-shot</w:t>
+        <w:t xml:space="preserve">sica é um conceito muito amplo que pode abordar uma infinidade de coisas. </w:t>
+      </w:r>
+      <w:r>
+        <w:t>Utilizando um método de engenharia de prompt “Zero-shot</w:t>
       </w:r>
       <w:proofErr w:type="gramStart"/>
       <w:r>
@@ -2258,7 +3000,11 @@
         <w:t xml:space="preserve"> “</w:t>
       </w:r>
       <w:r>
-        <w:t>Crie uma tabela comparativa que explique as principais diferenças entre a Física Clássica e a Física Quântica. A tabela deve ter três colunas: 'Conceito', 'Física Clássica' e 'Física Quântica'. Compare pelo menos três pontos fundamentais, como 'Escala de Aplicação' (macroscópico vs. subatômico), 'Natureza do Resultado' (determinístico vs. probabilístico) e 'Visão sobre a Energia'.</w:t>
+        <w:t xml:space="preserve">Crie uma tabela comparativa que explique as principais diferenças entre a Física Clássica e a Física Quântica. A tabela deve ter três colunas: 'Conceito', 'Física Clássica' e 'Física Quântica'. Compare pelo menos três pontos fundamentais, como 'Escala de Aplicação' (macroscópico vs. subatômico), 'Natureza do Resultado' </w:t>
+      </w:r>
+      <w:r>
+        <w:lastRenderedPageBreak/>
+        <w:t>(determinístico vs. probabilístico) e 'Visão sobre a Energia'.</w:t>
       </w:r>
       <w:r>
         <w:t>”  Com isso, foi definido o formato, criou um tipo de limite de conteúdo e forneceu critérios.</w:t>
@@ -2272,10 +3018,180 @@
         <w:t>5)</w:t>
       </w:r>
       <w:r>
+        <w:t xml:space="preserve"> O prompt "Descreva a história da internet." foi mal formulado. Aplique técnicas de engenharia de prompts para melhorá-lo. Reformule o prompt para melhorar a especificidade e a qualidade da resposta. Justifique as mudanças feitas e explique como elas contribuem para obter uma resposta mais eficaz e relevante.</w:t>
+      </w:r>
+    </w:p>
+    <w:p>
+      <w:pPr>
+        <w:jc w:val="both"/>
+      </w:pPr>
+      <w:r>
+        <w:t xml:space="preserve">Utilizando a </w:t>
+      </w:r>
+      <w:r>
+        <w:t>técnica "</w:t>
+      </w:r>
+      <w:proofErr w:type="spellStart"/>
+      <w:r>
+        <w:t>Least</w:t>
+      </w:r>
+      <w:proofErr w:type="spellEnd"/>
+      <w:r>
+        <w:t>-</w:t>
+      </w:r>
+      <w:proofErr w:type="spellStart"/>
+      <w:r>
+        <w:t>To-Most</w:t>
+      </w:r>
+      <w:proofErr w:type="spellEnd"/>
+      <w:r>
+        <w:t>"</w:t>
+      </w:r>
+      <w:r>
+        <w:t xml:space="preserve"> d</w:t>
+      </w:r>
+      <w:r>
+        <w:t>ividi</w:t>
+      </w:r>
+      <w:r>
+        <w:t>ndo</w:t>
+      </w:r>
+      <w:r>
+        <w:t xml:space="preserve"> o problema em uma série de problemas mais simples e guiar o modelo para </w:t>
+      </w:r>
+      <w:proofErr w:type="spellStart"/>
+      <w:r>
+        <w:t>resolv</w:t>
+      </w:r>
+      <w:proofErr w:type="spellEnd"/>
+      <w:r>
         <w:t xml:space="preserve"> </w:t>
       </w:r>
       <w:r>
-        <w:t>O prompt "Descreva a história da internet." foi mal formulado. Aplique técnicas de engenharia de prompts para melhorá-lo. Reformule o prompt para melhorar a especificidade e a qualidade da resposta. Justifique as mudanças feitas e explique como elas contribuem para obter uma resposta mais eficaz e relevante.</w:t>
+        <w:t>Descreva a história da internet em etapas, do conceito mais simples ao mais complexo. Por favor, responda cada pergunta em ordem.</w:t>
+      </w:r>
+    </w:p>
+    <w:p>
+      <w:pPr>
+        <w:jc w:val="both"/>
+      </w:pPr>
+      <w:r>
+        <w:t xml:space="preserve">1. A Origem Militar: </w:t>
+      </w:r>
+      <w:r>
+        <w:t>f</w:t>
+      </w:r>
+      <w:r>
+        <w:t xml:space="preserve">oque </w:t>
+      </w:r>
+      <w:r>
+        <w:t>no</w:t>
+      </w:r>
+      <w:r>
+        <w:t xml:space="preserve"> seu propósito original durante a Guerra Fria e </w:t>
+      </w:r>
+      <w:proofErr w:type="gramStart"/>
+      <w:r>
+        <w:t>por que</w:t>
+      </w:r>
+      <w:proofErr w:type="gramEnd"/>
+      <w:r>
+        <w:t xml:space="preserve"> sua arquitetura era tão inovadora.</w:t>
+      </w:r>
+    </w:p>
+    <w:p>
+      <w:pPr>
+        <w:jc w:val="both"/>
+      </w:pPr>
+      <w:r>
+        <w:t xml:space="preserve">2. A Transição para o Meio Acadêmico: descreva como essa tecnologia evoluiu. Explique </w:t>
+      </w:r>
+      <w:r>
+        <w:t xml:space="preserve">como </w:t>
+      </w:r>
+      <w:r>
+        <w:t>foi adaptada a rede para conectar universidades e centros de pesquisa.</w:t>
+      </w:r>
+    </w:p>
+    <w:p>
+      <w:pPr>
+        <w:jc w:val="both"/>
+      </w:pPr>
+      <w:r>
+        <w:t>3. A Explosão para o Público:</w:t>
+      </w:r>
+      <w:r>
+        <w:t xml:space="preserve"> </w:t>
+      </w:r>
+      <w:r>
+        <w:t xml:space="preserve"> cite</w:t>
+      </w:r>
+      <w:r>
+        <w:t xml:space="preserve"> duas inovações que tornaram a internet acessível ao público geral nos anos 90, explicando qual foi o ponto de virada.</w:t>
+      </w:r>
+    </w:p>
+    <w:p>
+      <w:pPr>
+        <w:jc w:val="both"/>
+      </w:pPr>
+      <w:r>
+        <w:t>4. A Conclusão: Resuma como a base militar, a expansão acadêmica e a revolução de usabilidade da WWW e dos navegadores se combinaram para formar a internet que conhecemos hoje.</w:t>
+      </w:r>
+      <w:r>
+        <w:t>er</w:t>
+      </w:r>
+      <w:r>
+        <w:t xml:space="preserve"> em sequência</w:t>
+      </w:r>
+      <w:r>
+        <w:t>.</w:t>
+      </w:r>
+    </w:p>
+    <w:p>
+      <w:pPr>
+        <w:jc w:val="both"/>
+      </w:pPr>
+      <w:r>
+        <w:t>Essa técnica</w:t>
+      </w:r>
+      <w:r>
+        <w:t xml:space="preserve"> divid</w:t>
+      </w:r>
+      <w:r>
+        <w:t>iu</w:t>
+      </w:r>
+      <w:r>
+        <w:t xml:space="preserve"> a história da internet em fases lógicas, tornando as perguntas mais gerenciáveis. Cada etapa const</w:t>
+      </w:r>
+      <w:r>
+        <w:t>ruindo</w:t>
+      </w:r>
+      <w:r>
+        <w:t xml:space="preserve"> um contexto progressivo. Isso melhora a qualidade e profundidade da resposta, evitando explicações superficiais e permitindo uma narrativa estruturada. </w:t>
+      </w:r>
+      <w:r>
+        <w:t xml:space="preserve">Também fica mais fácil </w:t>
+      </w:r>
+      <w:r>
+        <w:t xml:space="preserve"> control</w:t>
+      </w:r>
+      <w:r>
+        <w:t>ar</w:t>
+      </w:r>
+      <w:r>
+        <w:t xml:space="preserve"> os tópicos mais relevantes </w:t>
+      </w:r>
+      <w:r>
+        <w:t>de acordo com a</w:t>
+      </w:r>
+      <w:r>
+        <w:t xml:space="preserve"> necessidade</w:t>
+      </w:r>
+      <w:r>
+        <w:t xml:space="preserve"> final</w:t>
+      </w:r>
+      <w:r>
+        <w:t>.</w:t>
       </w:r>
     </w:p>
     <w:p>
@@ -2286,10 +3202,7 @@
         <w:t>6)</w:t>
       </w:r>
       <w:r>
-        <w:t xml:space="preserve"> </w:t>
-      </w:r>
-      <w:r>
-        <w:t xml:space="preserve">Aplique a técnica de Chain </w:t>
+        <w:t xml:space="preserve"> Aplique a técnica de Chain </w:t>
       </w:r>
       <w:proofErr w:type="spellStart"/>
       <w:r>
@@ -2388,10 +3301,7 @@
         <w:t>7)</w:t>
       </w:r>
       <w:r>
-        <w:t xml:space="preserve"> </w:t>
-      </w:r>
-      <w:r>
-        <w:t xml:space="preserve">Escolha uma aplicação para desenvolver utilizando </w:t>
+        <w:t xml:space="preserve"> Escolha uma aplicação para desenvolver utilizando </w:t>
       </w:r>
       <w:proofErr w:type="spellStart"/>
       <w:r>

</xml_diff>